<commit_message>
Added first Observer pattern, enemyspawner gets a notice if an enemy dies.
</commit_message>
<xml_diff>
--- a/Software_Architecture_Report.docx
+++ b/Software_Architecture_Report.docx
@@ -86,7 +86,35 @@
         <w:rPr>
           <w:lang w:val="en-US"/>
         </w:rPr>
-        <w:t>s names: PascalCase (I.E. public class PlayerController)</w:t>
+        <w:t xml:space="preserve">s names: </w:t>
+      </w:r>
+      <w:proofErr w:type="spellStart"/>
+      <w:r>
+        <w:rPr>
+          <w:lang w:val="en-US"/>
+        </w:rPr>
+        <w:t>PascalCase</w:t>
+      </w:r>
+      <w:proofErr w:type="spellEnd"/>
+      <w:r>
+        <w:rPr>
+          <w:lang w:val="en-US"/>
+        </w:rPr>
+        <w:t xml:space="preserve"> (I.E. public class </w:t>
+      </w:r>
+      <w:proofErr w:type="spellStart"/>
+      <w:r>
+        <w:rPr>
+          <w:lang w:val="en-US"/>
+        </w:rPr>
+        <w:t>PlayerController</w:t>
+      </w:r>
+      <w:proofErr w:type="spellEnd"/>
+      <w:r>
+        <w:rPr>
+          <w:lang w:val="en-US"/>
+        </w:rPr>
+        <w:t>)</w:t>
       </w:r>
     </w:p>
     <w:p>
@@ -101,18 +129,35 @@
         </w:rPr>
         <w:t xml:space="preserve">Public variables: </w:t>
       </w:r>
+      <w:proofErr w:type="spellStart"/>
       <w:r>
         <w:rPr>
           <w:lang w:val="en-US"/>
         </w:rPr>
         <w:t>Camelcase</w:t>
       </w:r>
-      <w:r>
-        <w:rPr>
-          <w:lang w:val="en-US"/>
-        </w:rPr>
-        <w:t xml:space="preserve"> (I.E. public GameObject </w:t>
-      </w:r>
+      <w:proofErr w:type="spellEnd"/>
+      <w:r>
+        <w:rPr>
+          <w:lang w:val="en-US"/>
+        </w:rPr>
+        <w:t xml:space="preserve"> (I.E. public </w:t>
+      </w:r>
+      <w:proofErr w:type="spellStart"/>
+      <w:r>
+        <w:rPr>
+          <w:lang w:val="en-US"/>
+        </w:rPr>
+        <w:t>GameObject</w:t>
+      </w:r>
+      <w:proofErr w:type="spellEnd"/>
+      <w:r>
+        <w:rPr>
+          <w:lang w:val="en-US"/>
+        </w:rPr>
+        <w:t xml:space="preserve"> </w:t>
+      </w:r>
+      <w:proofErr w:type="spellStart"/>
       <w:r>
         <w:rPr>
           <w:lang w:val="en-US"/>
@@ -123,7 +168,14 @@
         <w:rPr>
           <w:lang w:val="en-US"/>
         </w:rPr>
-        <w:t>ameraObject)</w:t>
+        <w:t>ameraObject</w:t>
+      </w:r>
+      <w:proofErr w:type="spellEnd"/>
+      <w:r>
+        <w:rPr>
+          <w:lang w:val="en-US"/>
+        </w:rPr>
+        <w:t>)</w:t>
       </w:r>
     </w:p>
     <w:p>
@@ -142,7 +194,21 @@
         <w:rPr>
           <w:lang w:val="en-US"/>
         </w:rPr>
-        <w:t>Material m_tileMaterial)</w:t>
+        <w:t xml:space="preserve">Material </w:t>
+      </w:r>
+      <w:proofErr w:type="spellStart"/>
+      <w:r>
+        <w:rPr>
+          <w:lang w:val="en-US"/>
+        </w:rPr>
+        <w:t>m_tileMaterial</w:t>
+      </w:r>
+      <w:proofErr w:type="spellEnd"/>
+      <w:r>
+        <w:rPr>
+          <w:lang w:val="en-US"/>
+        </w:rPr>
+        <w:t>)</w:t>
       </w:r>
     </w:p>
     <w:p>
@@ -174,20 +240,62 @@
         <w:rPr>
           <w:lang w:val="en-US"/>
         </w:rPr>
-        <w:t>Public functions: PascalCase (i.e. public void Update())</w:t>
-      </w:r>
-    </w:p>
-    <w:p>
-      <w:pPr>
-        <w:rPr>
-          <w:lang w:val="en-US"/>
-        </w:rPr>
-      </w:pPr>
-      <w:r>
-        <w:rPr>
-          <w:lang w:val="en-US"/>
-        </w:rPr>
-        <w:t>Private functions: PascalCase (i.e. public bool CheckForValidPath())</w:t>
+        <w:t xml:space="preserve">Public functions: </w:t>
+      </w:r>
+      <w:proofErr w:type="spellStart"/>
+      <w:r>
+        <w:rPr>
+          <w:lang w:val="en-US"/>
+        </w:rPr>
+        <w:t>PascalCase</w:t>
+      </w:r>
+      <w:proofErr w:type="spellEnd"/>
+      <w:r>
+        <w:rPr>
+          <w:lang w:val="en-US"/>
+        </w:rPr>
+        <w:t xml:space="preserve"> (i.e. public void Update())</w:t>
+      </w:r>
+    </w:p>
+    <w:p>
+      <w:pPr>
+        <w:rPr>
+          <w:lang w:val="en-US"/>
+        </w:rPr>
+      </w:pPr>
+      <w:r>
+        <w:rPr>
+          <w:lang w:val="en-US"/>
+        </w:rPr>
+        <w:t xml:space="preserve">Private functions: </w:t>
+      </w:r>
+      <w:proofErr w:type="spellStart"/>
+      <w:r>
+        <w:rPr>
+          <w:lang w:val="en-US"/>
+        </w:rPr>
+        <w:t>PascalCase</w:t>
+      </w:r>
+      <w:proofErr w:type="spellEnd"/>
+      <w:r>
+        <w:rPr>
+          <w:lang w:val="en-US"/>
+        </w:rPr>
+        <w:t xml:space="preserve"> (i.e. public bool </w:t>
+      </w:r>
+      <w:proofErr w:type="spellStart"/>
+      <w:r>
+        <w:rPr>
+          <w:lang w:val="en-US"/>
+        </w:rPr>
+        <w:t>CheckForValidPath</w:t>
+      </w:r>
+      <w:proofErr w:type="spellEnd"/>
+      <w:r>
+        <w:rPr>
+          <w:lang w:val="en-US"/>
+        </w:rPr>
+        <w:t>())</w:t>
       </w:r>
     </w:p>
     <w:p>
@@ -252,7 +360,21 @@
         <w:rPr>
           <w:lang w:val="en-US"/>
         </w:rPr>
-        <w:t>As replacement of certain enum’s.</w:t>
+        <w:t xml:space="preserve">As replacement of certain </w:t>
+      </w:r>
+      <w:proofErr w:type="spellStart"/>
+      <w:r>
+        <w:rPr>
+          <w:lang w:val="en-US"/>
+        </w:rPr>
+        <w:t>enum’s</w:t>
+      </w:r>
+      <w:proofErr w:type="spellEnd"/>
+      <w:r>
+        <w:rPr>
+          <w:lang w:val="en-US"/>
+        </w:rPr>
+        <w:t>.</w:t>
       </w:r>
     </w:p>
     <w:p>
@@ -319,7 +441,21 @@
         <w:rPr>
           <w:lang w:val="en-US"/>
         </w:rPr>
-        <w:t>Condition for replacing an enum is the need of multiple statuses an object can be with checks which overlap, example: according to a tile status, it can be built upon, if it’s a spawn point, end point or already built upon it cannot create another tower on top of it. However if it’s an open spot or a previous pathing node it can be built upon.</w:t>
+        <w:t xml:space="preserve">Condition for replacing an </w:t>
+      </w:r>
+      <w:proofErr w:type="spellStart"/>
+      <w:r>
+        <w:rPr>
+          <w:lang w:val="en-US"/>
+        </w:rPr>
+        <w:t>enum</w:t>
+      </w:r>
+      <w:proofErr w:type="spellEnd"/>
+      <w:r>
+        <w:rPr>
+          <w:lang w:val="en-US"/>
+        </w:rPr>
+        <w:t xml:space="preserve"> is the need of multiple statuses an object can be with checks which overlap, example: according to a tile status, it can be built upon, if it’s a spawn point, end point or already built upon it cannot create another tower on top of it. However if it’s an open spot or a previous pathing node it can be built upon.</w:t>
       </w:r>
     </w:p>
     <w:p>
@@ -338,7 +474,35 @@
         <w:rPr>
           <w:lang w:val="en-US"/>
         </w:rPr>
-        <w:t xml:space="preserve">useful for multiple controllers that use the same variables. For example the amount of resources you have is required for the ResourceController to see whether you can build or not, it is also used by the ResourceTextController to set the correct text value on the UI. </w:t>
+        <w:t xml:space="preserve">useful for multiple controllers that use the same variables. For example the amount of resources you have is required for the </w:t>
+      </w:r>
+      <w:proofErr w:type="spellStart"/>
+      <w:r>
+        <w:rPr>
+          <w:lang w:val="en-US"/>
+        </w:rPr>
+        <w:t>ResourceController</w:t>
+      </w:r>
+      <w:proofErr w:type="spellEnd"/>
+      <w:r>
+        <w:rPr>
+          <w:lang w:val="en-US"/>
+        </w:rPr>
+        <w:t xml:space="preserve"> to see whether you can build or not, it is also used by the </w:t>
+      </w:r>
+      <w:proofErr w:type="spellStart"/>
+      <w:r>
+        <w:rPr>
+          <w:lang w:val="en-US"/>
+        </w:rPr>
+        <w:t>ResourceTextController</w:t>
+      </w:r>
+      <w:proofErr w:type="spellEnd"/>
+      <w:r>
+        <w:rPr>
+          <w:lang w:val="en-US"/>
+        </w:rPr>
+        <w:t xml:space="preserve"> to set the correct text value on the UI. </w:t>
       </w:r>
     </w:p>
     <w:p>
@@ -454,6 +618,7 @@
         </w:rPr>
         <w:t xml:space="preserve">Interface </w:t>
       </w:r>
+      <w:proofErr w:type="spellStart"/>
       <w:r>
         <w:rPr>
           <w:color w:val="5B9BD5" w:themeColor="accent5"/>
@@ -461,6 +626,7 @@
         </w:rPr>
         <w:t>ISerializationCallbackReceiver</w:t>
       </w:r>
+      <w:proofErr w:type="spellEnd"/>
       <w:r>
         <w:rPr>
           <w:color w:val="5B9BD5" w:themeColor="accent5"/>
@@ -473,6 +639,137 @@
           <w:lang w:val="en-US"/>
         </w:rPr>
         <w:t>to control serializing and deserializing the variable.</w:t>
+      </w:r>
+    </w:p>
+    <w:p>
+      <w:pPr>
+        <w:rPr>
+          <w:lang w:val="en-US"/>
+        </w:rPr>
+      </w:pPr>
+      <w:r>
+        <w:rPr>
+          <w:lang w:val="en-US"/>
+        </w:rPr>
+        <w:t xml:space="preserve">An example of this is the </w:t>
+      </w:r>
+      <w:proofErr w:type="spellStart"/>
+      <w:r>
+        <w:rPr>
+          <w:lang w:val="en-US"/>
+        </w:rPr>
+        <w:t>ResourceValue</w:t>
+      </w:r>
+      <w:proofErr w:type="spellEnd"/>
+      <w:r>
+        <w:rPr>
+          <w:lang w:val="en-US"/>
+        </w:rPr>
+        <w:t xml:space="preserve"> SO, there is a text controller for controlling UI parts. A </w:t>
+      </w:r>
+      <w:proofErr w:type="spellStart"/>
+      <w:r>
+        <w:rPr>
+          <w:lang w:val="en-US"/>
+        </w:rPr>
+        <w:t>resourceController</w:t>
+      </w:r>
+      <w:proofErr w:type="spellEnd"/>
+      <w:r>
+        <w:rPr>
+          <w:lang w:val="en-US"/>
+        </w:rPr>
+        <w:t xml:space="preserve"> to see if towers can be bought with the current value if towers are being bought or upgraded.</w:t>
+      </w:r>
+    </w:p>
+    <w:p>
+      <w:pPr>
+        <w:rPr>
+          <w:lang w:val="en-US"/>
+        </w:rPr>
+      </w:pPr>
+    </w:p>
+    <w:p>
+      <w:pPr>
+        <w:pStyle w:val="Kop2"/>
+        <w:rPr>
+          <w:lang w:val="en-US"/>
+        </w:rPr>
+      </w:pPr>
+      <w:r>
+        <w:rPr>
+          <w:lang w:val="en-US"/>
+        </w:rPr>
+        <w:t>Observable</w:t>
+      </w:r>
+    </w:p>
+    <w:p>
+      <w:pPr>
+        <w:rPr>
+          <w:lang w:val="en-US"/>
+        </w:rPr>
+      </w:pPr>
+      <w:r>
+        <w:rPr>
+          <w:lang w:val="en-US"/>
+        </w:rPr>
+        <w:t xml:space="preserve">For seeing if an enemy died, I made a </w:t>
+      </w:r>
+      <w:proofErr w:type="spellStart"/>
+      <w:r>
+        <w:rPr>
+          <w:lang w:val="en-US"/>
+        </w:rPr>
+        <w:t>GameEventEnemyDied</w:t>
+      </w:r>
+      <w:proofErr w:type="spellEnd"/>
+      <w:r>
+        <w:rPr>
+          <w:lang w:val="en-US"/>
+        </w:rPr>
+        <w:t xml:space="preserve">, which </w:t>
+      </w:r>
+      <w:proofErr w:type="spellStart"/>
+      <w:r>
+        <w:rPr>
+          <w:lang w:val="en-US"/>
+        </w:rPr>
+        <w:t>EnemySpawner</w:t>
+      </w:r>
+      <w:proofErr w:type="spellEnd"/>
+      <w:r>
+        <w:rPr>
+          <w:lang w:val="en-US"/>
+        </w:rPr>
+        <w:t xml:space="preserve">  listens to. On an enemy dying or disappearing the </w:t>
+      </w:r>
+      <w:proofErr w:type="spellStart"/>
+      <w:r>
+        <w:rPr>
+          <w:lang w:val="en-US"/>
+        </w:rPr>
+        <w:t>EnemySpawner</w:t>
+      </w:r>
+      <w:proofErr w:type="spellEnd"/>
+      <w:r>
+        <w:rPr>
+          <w:lang w:val="en-US"/>
+        </w:rPr>
+        <w:t xml:space="preserve"> it gets an event which Enemy died. This has the advantage that 1 </w:t>
+      </w:r>
+      <w:proofErr w:type="spellStart"/>
+      <w:r>
+        <w:rPr>
+          <w:lang w:val="en-US"/>
+        </w:rPr>
+        <w:t>EnemySpawner</w:t>
+      </w:r>
+      <w:proofErr w:type="spellEnd"/>
+      <w:r>
+        <w:rPr>
+          <w:lang w:val="en-US"/>
+        </w:rPr>
+        <w:t xml:space="preserve"> class can see if there are any Enemies left from the wave before spawning new ones.</w:t>
       </w:r>
     </w:p>
     <w:sectPr>

</xml_diff>

<commit_message>
Updated class diagram, added another observer pattern. Made a build
</commit_message>
<xml_diff>
--- a/Software_Architecture_Report.docx
+++ b/Software_Architecture_Report.docx
@@ -86,30 +86,77 @@
         <w:rPr>
           <w:lang w:val="en-US"/>
         </w:rPr>
-        <w:t xml:space="preserve">s names: </w:t>
-      </w:r>
-      <w:proofErr w:type="spellStart"/>
-      <w:r>
-        <w:rPr>
-          <w:lang w:val="en-US"/>
-        </w:rPr>
-        <w:t>PascalCase</w:t>
-      </w:r>
-      <w:proofErr w:type="spellEnd"/>
-      <w:r>
-        <w:rPr>
-          <w:lang w:val="en-US"/>
-        </w:rPr>
-        <w:t xml:space="preserve"> (I.E. public class </w:t>
-      </w:r>
-      <w:proofErr w:type="spellStart"/>
-      <w:r>
-        <w:rPr>
-          <w:lang w:val="en-US"/>
-        </w:rPr>
-        <w:t>PlayerController</w:t>
-      </w:r>
-      <w:proofErr w:type="spellEnd"/>
+        <w:t>s names: PascalCase (I.E. public class PlayerController)</w:t>
+      </w:r>
+    </w:p>
+    <w:p>
+      <w:pPr>
+        <w:rPr>
+          <w:lang w:val="en-US"/>
+        </w:rPr>
+      </w:pPr>
+      <w:r>
+        <w:rPr>
+          <w:lang w:val="en-US"/>
+        </w:rPr>
+        <w:t xml:space="preserve">Public variables: </w:t>
+      </w:r>
+      <w:r>
+        <w:rPr>
+          <w:lang w:val="en-US"/>
+        </w:rPr>
+        <w:t>Camelcase</w:t>
+      </w:r>
+      <w:r>
+        <w:rPr>
+          <w:lang w:val="en-US"/>
+        </w:rPr>
+        <w:t xml:space="preserve"> (I.E. public GameObject </w:t>
+      </w:r>
+      <w:r>
+        <w:rPr>
+          <w:lang w:val="en-US"/>
+        </w:rPr>
+        <w:t>c</w:t>
+      </w:r>
+      <w:r>
+        <w:rPr>
+          <w:lang w:val="en-US"/>
+        </w:rPr>
+        <w:t>ameraObject)</w:t>
+      </w:r>
+    </w:p>
+    <w:p>
+      <w:pPr>
+        <w:rPr>
+          <w:lang w:val="en-US"/>
+        </w:rPr>
+      </w:pPr>
+      <w:r>
+        <w:rPr>
+          <w:lang w:val="en-US"/>
+        </w:rPr>
+        <w:t xml:space="preserve">Private variables: camelCase plus m_ (i.e. private </w:t>
+      </w:r>
+      <w:r>
+        <w:rPr>
+          <w:lang w:val="en-US"/>
+        </w:rPr>
+        <w:t>Material m_tileMaterial)</w:t>
+      </w:r>
+    </w:p>
+    <w:p>
+      <w:pPr>
+        <w:rPr>
+          <w:lang w:val="en-US"/>
+        </w:rPr>
+      </w:pPr>
+      <w:r>
+        <w:rPr>
+          <w:lang w:val="en-US"/>
+        </w:rPr>
+        <w:t>Enums : all caps (i.e. Enum ENEMYSTATUS</w:t>
+      </w:r>
       <w:r>
         <w:rPr>
           <w:lang w:val="en-US"/>
@@ -127,175 +174,20 @@
         <w:rPr>
           <w:lang w:val="en-US"/>
         </w:rPr>
-        <w:t xml:space="preserve">Public variables: </w:t>
-      </w:r>
-      <w:proofErr w:type="spellStart"/>
-      <w:r>
-        <w:rPr>
-          <w:lang w:val="en-US"/>
-        </w:rPr>
-        <w:t>Camelcase</w:t>
-      </w:r>
-      <w:proofErr w:type="spellEnd"/>
-      <w:r>
-        <w:rPr>
-          <w:lang w:val="en-US"/>
-        </w:rPr>
-        <w:t xml:space="preserve"> (I.E. public </w:t>
-      </w:r>
-      <w:proofErr w:type="spellStart"/>
-      <w:r>
-        <w:rPr>
-          <w:lang w:val="en-US"/>
-        </w:rPr>
-        <w:t>GameObject</w:t>
-      </w:r>
-      <w:proofErr w:type="spellEnd"/>
-      <w:r>
-        <w:rPr>
-          <w:lang w:val="en-US"/>
-        </w:rPr>
-        <w:t xml:space="preserve"> </w:t>
-      </w:r>
-      <w:proofErr w:type="spellStart"/>
-      <w:r>
-        <w:rPr>
-          <w:lang w:val="en-US"/>
-        </w:rPr>
-        <w:t>c</w:t>
-      </w:r>
-      <w:r>
-        <w:rPr>
-          <w:lang w:val="en-US"/>
-        </w:rPr>
-        <w:t>ameraObject</w:t>
-      </w:r>
-      <w:proofErr w:type="spellEnd"/>
-      <w:r>
-        <w:rPr>
-          <w:lang w:val="en-US"/>
-        </w:rPr>
-        <w:t>)</w:t>
-      </w:r>
-    </w:p>
-    <w:p>
-      <w:pPr>
-        <w:rPr>
-          <w:lang w:val="en-US"/>
-        </w:rPr>
-      </w:pPr>
-      <w:r>
-        <w:rPr>
-          <w:lang w:val="en-US"/>
-        </w:rPr>
-        <w:t xml:space="preserve">Private variables: camelCase plus m_ (i.e. private </w:t>
-      </w:r>
-      <w:r>
-        <w:rPr>
-          <w:lang w:val="en-US"/>
-        </w:rPr>
-        <w:t xml:space="preserve">Material </w:t>
-      </w:r>
-      <w:proofErr w:type="spellStart"/>
-      <w:r>
-        <w:rPr>
-          <w:lang w:val="en-US"/>
-        </w:rPr>
-        <w:t>m_tileMaterial</w:t>
-      </w:r>
-      <w:proofErr w:type="spellEnd"/>
-      <w:r>
-        <w:rPr>
-          <w:lang w:val="en-US"/>
-        </w:rPr>
-        <w:t>)</w:t>
-      </w:r>
-    </w:p>
-    <w:p>
-      <w:pPr>
-        <w:rPr>
-          <w:lang w:val="en-US"/>
-        </w:rPr>
-      </w:pPr>
-      <w:r>
-        <w:rPr>
-          <w:lang w:val="en-US"/>
-        </w:rPr>
-        <w:t>Enums : all caps (i.e. Enum ENEMYSTATUS</w:t>
-      </w:r>
-      <w:r>
-        <w:rPr>
-          <w:lang w:val="en-US"/>
-        </w:rPr>
-        <w:t>)</w:t>
-      </w:r>
-    </w:p>
-    <w:p>
-      <w:pPr>
-        <w:rPr>
-          <w:lang w:val="en-US"/>
-        </w:rPr>
-      </w:pPr>
-      <w:r>
-        <w:rPr>
-          <w:lang w:val="en-US"/>
-        </w:rPr>
-        <w:t xml:space="preserve">Public functions: </w:t>
-      </w:r>
-      <w:proofErr w:type="spellStart"/>
-      <w:r>
-        <w:rPr>
-          <w:lang w:val="en-US"/>
-        </w:rPr>
-        <w:t>PascalCase</w:t>
-      </w:r>
-      <w:proofErr w:type="spellEnd"/>
-      <w:r>
-        <w:rPr>
-          <w:lang w:val="en-US"/>
-        </w:rPr>
-        <w:t xml:space="preserve"> (i.e. public void Update())</w:t>
-      </w:r>
-    </w:p>
-    <w:p>
-      <w:pPr>
-        <w:rPr>
-          <w:lang w:val="en-US"/>
-        </w:rPr>
-      </w:pPr>
-      <w:r>
-        <w:rPr>
-          <w:lang w:val="en-US"/>
-        </w:rPr>
-        <w:t xml:space="preserve">Private functions: </w:t>
-      </w:r>
-      <w:proofErr w:type="spellStart"/>
-      <w:r>
-        <w:rPr>
-          <w:lang w:val="en-US"/>
-        </w:rPr>
-        <w:t>PascalCase</w:t>
-      </w:r>
-      <w:proofErr w:type="spellEnd"/>
-      <w:r>
-        <w:rPr>
-          <w:lang w:val="en-US"/>
-        </w:rPr>
-        <w:t xml:space="preserve"> (i.e. public bool </w:t>
-      </w:r>
-      <w:proofErr w:type="spellStart"/>
-      <w:r>
-        <w:rPr>
-          <w:lang w:val="en-US"/>
-        </w:rPr>
-        <w:t>CheckForValidPath</w:t>
-      </w:r>
-      <w:proofErr w:type="spellEnd"/>
-      <w:r>
-        <w:rPr>
-          <w:lang w:val="en-US"/>
-        </w:rPr>
-        <w:t>())</w:t>
+        <w:t>Public functions: PascalCase (i.e. public void Update())</w:t>
+      </w:r>
+    </w:p>
+    <w:p>
+      <w:pPr>
+        <w:rPr>
+          <w:lang w:val="en-US"/>
+        </w:rPr>
+      </w:pPr>
+      <w:r>
+        <w:rPr>
+          <w:lang w:val="en-US"/>
+        </w:rPr>
+        <w:t>Private functions: PascalCase (i.e. public bool CheckForValidPath())</w:t>
       </w:r>
     </w:p>
     <w:p>
@@ -360,21 +252,7 @@
         <w:rPr>
           <w:lang w:val="en-US"/>
         </w:rPr>
-        <w:t xml:space="preserve">As replacement of certain </w:t>
-      </w:r>
-      <w:proofErr w:type="spellStart"/>
-      <w:r>
-        <w:rPr>
-          <w:lang w:val="en-US"/>
-        </w:rPr>
-        <w:t>enum’s</w:t>
-      </w:r>
-      <w:proofErr w:type="spellEnd"/>
-      <w:r>
-        <w:rPr>
-          <w:lang w:val="en-US"/>
-        </w:rPr>
-        <w:t>.</w:t>
+        <w:t>As replacement of certain enum’s.</w:t>
       </w:r>
     </w:p>
     <w:p>
@@ -430,32 +308,42 @@
         </w:rPr>
         <w:t>As a configuration on how a wave composition looks like</w:t>
       </w:r>
-    </w:p>
-    <w:p>
-      <w:pPr>
-        <w:rPr>
-          <w:lang w:val="en-US"/>
-        </w:rPr>
-      </w:pPr>
-      <w:r>
-        <w:rPr>
-          <w:lang w:val="en-US"/>
-        </w:rPr>
-        <w:t xml:space="preserve">Condition for replacing an </w:t>
-      </w:r>
-      <w:proofErr w:type="spellStart"/>
-      <w:r>
-        <w:rPr>
-          <w:lang w:val="en-US"/>
-        </w:rPr>
-        <w:t>enum</w:t>
-      </w:r>
-      <w:proofErr w:type="spellEnd"/>
-      <w:r>
-        <w:rPr>
-          <w:lang w:val="en-US"/>
-        </w:rPr>
-        <w:t xml:space="preserve"> is the need of multiple statuses an object can be with checks which overlap, example: according to a tile status, it can be built upon, if it’s a spawn point, end point or already built upon it cannot create another tower on top of it. However if it’s an open spot or a previous pathing node it can be built upon.</w:t>
+      <w:r>
+        <w:rPr>
+          <w:lang w:val="en-US"/>
+        </w:rPr>
+        <w:t>.</w:t>
+      </w:r>
+    </w:p>
+    <w:p>
+      <w:pPr>
+        <w:pStyle w:val="Lijstalinea"/>
+        <w:numPr>
+          <w:ilvl w:val="0"/>
+          <w:numId w:val="1"/>
+        </w:numPr>
+        <w:rPr>
+          <w:lang w:val="en-US"/>
+        </w:rPr>
+      </w:pPr>
+      <w:r>
+        <w:rPr>
+          <w:lang w:val="en-US"/>
+        </w:rPr>
+        <w:t>A reference to which tower is currently selected.</w:t>
+      </w:r>
+    </w:p>
+    <w:p>
+      <w:pPr>
+        <w:rPr>
+          <w:lang w:val="en-US"/>
+        </w:rPr>
+      </w:pPr>
+      <w:r>
+        <w:rPr>
+          <w:lang w:val="en-US"/>
+        </w:rPr>
+        <w:t>Condition for replacing an enum is the need of multiple statuses an object can be with checks which overlap, example: according to a tile status, it can be built upon, if it’s a spawn point, end point or already built upon it cannot create another tower on top of it. However if it’s an open spot or a previous pathing node it can be built upon.</w:t>
       </w:r>
     </w:p>
     <w:p>
@@ -474,35 +362,7 @@
         <w:rPr>
           <w:lang w:val="en-US"/>
         </w:rPr>
-        <w:t xml:space="preserve">useful for multiple controllers that use the same variables. For example the amount of resources you have is required for the </w:t>
-      </w:r>
-      <w:proofErr w:type="spellStart"/>
-      <w:r>
-        <w:rPr>
-          <w:lang w:val="en-US"/>
-        </w:rPr>
-        <w:t>ResourceController</w:t>
-      </w:r>
-      <w:proofErr w:type="spellEnd"/>
-      <w:r>
-        <w:rPr>
-          <w:lang w:val="en-US"/>
-        </w:rPr>
-        <w:t xml:space="preserve"> to see whether you can build or not, it is also used by the </w:t>
-      </w:r>
-      <w:proofErr w:type="spellStart"/>
-      <w:r>
-        <w:rPr>
-          <w:lang w:val="en-US"/>
-        </w:rPr>
-        <w:t>ResourceTextController</w:t>
-      </w:r>
-      <w:proofErr w:type="spellEnd"/>
-      <w:r>
-        <w:rPr>
-          <w:lang w:val="en-US"/>
-        </w:rPr>
-        <w:t xml:space="preserve"> to set the correct text value on the UI. </w:t>
+        <w:t xml:space="preserve">useful for multiple controllers that use the same variables. For example the amount of resources you have is required for the ResourceController to see whether you can build or not, it is also used by the ResourceTextController to set the correct text value on the UI. </w:t>
       </w:r>
     </w:p>
     <w:p>
@@ -537,6 +397,12 @@
           <w:lang w:val="en-US"/>
         </w:rPr>
       </w:pPr>
+      <w:r>
+        <w:rPr>
+          <w:lang w:val="en-US"/>
+        </w:rPr>
+        <w:t>Seeing which tower is selected in a scriptable object is an easy way to store a reference so that UI elements and other interactive parts know which data to display if a tower Is selected.</w:t>
+      </w:r>
     </w:p>
     <w:p>
       <w:pPr>
@@ -618,7 +484,6 @@
         </w:rPr>
         <w:t xml:space="preserve">Interface </w:t>
       </w:r>
-      <w:proofErr w:type="spellStart"/>
       <w:r>
         <w:rPr>
           <w:color w:val="5B9BD5" w:themeColor="accent5"/>
@@ -626,7 +491,6 @@
         </w:rPr>
         <w:t>ISerializationCallbackReceiver</w:t>
       </w:r>
-      <w:proofErr w:type="spellEnd"/>
       <w:r>
         <w:rPr>
           <w:color w:val="5B9BD5" w:themeColor="accent5"/>
@@ -651,35 +515,20 @@
         <w:rPr>
           <w:lang w:val="en-US"/>
         </w:rPr>
-        <w:t xml:space="preserve">An example of this is the </w:t>
-      </w:r>
-      <w:proofErr w:type="spellStart"/>
-      <w:r>
-        <w:rPr>
-          <w:lang w:val="en-US"/>
-        </w:rPr>
-        <w:t>ResourceValue</w:t>
-      </w:r>
-      <w:proofErr w:type="spellEnd"/>
-      <w:r>
-        <w:rPr>
-          <w:lang w:val="en-US"/>
-        </w:rPr>
-        <w:t xml:space="preserve"> SO, there is a text controller for controlling UI parts. A </w:t>
-      </w:r>
-      <w:proofErr w:type="spellStart"/>
-      <w:r>
-        <w:rPr>
-          <w:lang w:val="en-US"/>
-        </w:rPr>
-        <w:t>resourceController</w:t>
-      </w:r>
-      <w:proofErr w:type="spellEnd"/>
-      <w:r>
-        <w:rPr>
-          <w:lang w:val="en-US"/>
-        </w:rPr>
-        <w:t xml:space="preserve"> to see if towers can be bought with the current value if towers are being bought or upgraded.</w:t>
+        <w:t>An example of this is the ResourceValue SO, there is a text controller for controlling UI parts. A resourceController to see if towers can be bought with the current value if towers are being bought or upgraded.</w:t>
+      </w:r>
+    </w:p>
+    <w:p>
+      <w:pPr>
+        <w:rPr>
+          <w:lang w:val="en-US"/>
+        </w:rPr>
+      </w:pPr>
+      <w:r>
+        <w:rPr>
+          <w:lang w:val="en-US"/>
+        </w:rPr>
+        <w:t>Another example is the wave configuration, these values are set in the beginning of the game and are edited during runtime. To make sure each wave is correctly configured, it resets the values to the initial values OnSerialization.</w:t>
       </w:r>
     </w:p>
     <w:p>
@@ -713,63 +562,67 @@
         <w:rPr>
           <w:lang w:val="en-US"/>
         </w:rPr>
-        <w:t xml:space="preserve">For seeing if an enemy died, I made a </w:t>
-      </w:r>
-      <w:proofErr w:type="spellStart"/>
-      <w:r>
-        <w:rPr>
-          <w:lang w:val="en-US"/>
-        </w:rPr>
-        <w:t>GameEventEnemyDied</w:t>
-      </w:r>
-      <w:proofErr w:type="spellEnd"/>
-      <w:r>
-        <w:rPr>
-          <w:lang w:val="en-US"/>
-        </w:rPr>
-        <w:t xml:space="preserve">, which </w:t>
-      </w:r>
-      <w:proofErr w:type="spellStart"/>
-      <w:r>
-        <w:rPr>
-          <w:lang w:val="en-US"/>
-        </w:rPr>
-        <w:t>EnemySpawner</w:t>
-      </w:r>
-      <w:proofErr w:type="spellEnd"/>
-      <w:r>
-        <w:rPr>
-          <w:lang w:val="en-US"/>
-        </w:rPr>
-        <w:t xml:space="preserve">  listens to. On an enemy dying or disappearing the </w:t>
-      </w:r>
-      <w:proofErr w:type="spellStart"/>
-      <w:r>
-        <w:rPr>
-          <w:lang w:val="en-US"/>
-        </w:rPr>
-        <w:t>EnemySpawner</w:t>
-      </w:r>
-      <w:proofErr w:type="spellEnd"/>
-      <w:r>
-        <w:rPr>
-          <w:lang w:val="en-US"/>
-        </w:rPr>
-        <w:t xml:space="preserve"> it gets an event which Enemy died. This has the advantage that 1 </w:t>
-      </w:r>
-      <w:proofErr w:type="spellStart"/>
-      <w:r>
-        <w:rPr>
-          <w:lang w:val="en-US"/>
-        </w:rPr>
-        <w:t>EnemySpawner</w:t>
-      </w:r>
-      <w:proofErr w:type="spellEnd"/>
-      <w:r>
-        <w:rPr>
-          <w:lang w:val="en-US"/>
-        </w:rPr>
-        <w:t xml:space="preserve"> class can see if there are any Enemies left from the wave before spawning new ones.</w:t>
+        <w:t>For seeing if an enemy died, I made a GameEventEnemyDied, which EnemySpawner  listens to. On an enemy dying or disappearing the EnemySpawner it gets an event which Enemy died. This has the advantage that 1 EnemySpawner class can see if there are any Enemies left from the wave before spawning new ones.</w:t>
+      </w:r>
+    </w:p>
+    <w:p>
+      <w:pPr>
+        <w:rPr>
+          <w:lang w:val="en-US"/>
+        </w:rPr>
+      </w:pPr>
+      <w:r>
+        <w:rPr>
+          <w:lang w:val="en-US"/>
+        </w:rPr>
+        <w:t>Also, a incometextcontroller is notified if an enemy has died, this then updates the resources and shows an income text.</w:t>
+      </w:r>
+    </w:p>
+    <w:p>
+      <w:pPr>
+        <w:rPr>
+          <w:lang w:val="en-US"/>
+        </w:rPr>
+      </w:pPr>
+    </w:p>
+    <w:p>
+      <w:pPr>
+        <w:pStyle w:val="Kop2"/>
+        <w:rPr>
+          <w:lang w:val="en-US"/>
+        </w:rPr>
+      </w:pPr>
+      <w:r>
+        <w:rPr>
+          <w:lang w:val="en-US"/>
+        </w:rPr>
+        <w:t>Unit tests</w:t>
+      </w:r>
+    </w:p>
+    <w:p>
+      <w:pPr>
+        <w:rPr>
+          <w:lang w:val="en-US"/>
+        </w:rPr>
+      </w:pPr>
+      <w:r>
+        <w:rPr>
+          <w:lang w:val="en-US"/>
+        </w:rPr>
+        <w:t>Although implemented on a lower scale, it tests some important pieces of code.</w:t>
+      </w:r>
+    </w:p>
+    <w:p>
+      <w:pPr>
+        <w:rPr>
+          <w:lang w:val="en-US"/>
+        </w:rPr>
+      </w:pPr>
+      <w:r>
+        <w:rPr>
+          <w:lang w:val="en-US"/>
+        </w:rPr>
+        <w:t xml:space="preserve">It tests whether enemies can be killed, towers can be built and world can be created. These are one of the essential parts which have most of the core functionalities working together in order to test the result. </w:t>
       </w:r>
     </w:p>
     <w:sectPr>

</xml_diff>